<commit_message>
Editando tópicos do template Plano de V&V
</commit_message>
<xml_diff>
--- a/Artefatos de Documentação/Processo Genérico/Verificacao e Validacao/Templates/Plano de Verificação e Validação.docx
+++ b/Artefatos de Documentação/Processo Genérico/Verificacao e Validacao/Templates/Plano de Verificação e Validação.docx
@@ -476,6 +476,7 @@
               </w:rPr>
               <w:t>&lt;</w:t>
             </w:r>
+            <w:proofErr w:type="spellStart"/>
             <w:proofErr w:type="gramStart"/>
             <w:r>
               <w:rPr>
@@ -485,6 +486,7 @@
               </w:rPr>
               <w:t>dd</w:t>
             </w:r>
+            <w:proofErr w:type="spellEnd"/>
             <w:proofErr w:type="gramEnd"/>
             <w:r>
               <w:rPr>
@@ -2901,6 +2903,7 @@
                 <w:szCs w:val="22"/>
               </w:rPr>
             </w:pPr>
+            <w:proofErr w:type="spellStart"/>
             <w:r>
               <w:rPr>
                 <w:rFonts w:eastAsia="Arial"/>
@@ -2911,6 +2914,7 @@
               </w:rPr>
               <w:t>Checklist</w:t>
             </w:r>
+            <w:proofErr w:type="spellEnd"/>
           </w:p>
         </w:tc>
         <w:tc>
@@ -2967,6 +2971,7 @@
                 <w:szCs w:val="22"/>
               </w:rPr>
             </w:pPr>
+            <w:proofErr w:type="spellStart"/>
             <w:r>
               <w:rPr>
                 <w:rFonts w:eastAsia="Arial"/>
@@ -2977,6 +2982,7 @@
               </w:rPr>
               <w:t>Baseline</w:t>
             </w:r>
+            <w:proofErr w:type="spellEnd"/>
           </w:p>
         </w:tc>
         <w:tc>
@@ -3427,15 +3433,7 @@
           <w:sz w:val="22"/>
           <w:szCs w:val="22"/>
         </w:rPr>
-        <w:t xml:space="preserve">&lt;. Caracterização </w:t>
-      </w:r>
-      <w:r>
-        <w:rPr>
-          <w:color w:val="00B050"/>
-          <w:sz w:val="22"/>
-          <w:szCs w:val="22"/>
-        </w:rPr>
-        <w:t xml:space="preserve">do método de </w:t>
+        <w:t xml:space="preserve">&lt;. Caracterização do método de </w:t>
       </w:r>
       <w:r>
         <w:rPr>
@@ -3588,43 +3586,16 @@
           <w:sz w:val="22"/>
           <w:szCs w:val="22"/>
         </w:rPr>
-        <w:t>&lt;. Contém</w:t>
-      </w:r>
-      <w:r>
-        <w:rPr>
-          <w:rFonts w:eastAsia="Arial"/>
-          <w:color w:val="00B050"/>
-          <w:sz w:val="22"/>
-          <w:szCs w:val="22"/>
-        </w:rPr>
-        <w:t xml:space="preserve"> a descrição do esforço organi</w:t>
-      </w:r>
-      <w:r>
-        <w:rPr>
-          <w:rFonts w:eastAsia="Arial"/>
-          <w:color w:val="00B050"/>
-          <w:sz w:val="22"/>
-          <w:szCs w:val="22"/>
-        </w:rPr>
-        <w:t xml:space="preserve">zacional de V &amp; V </w:t>
-      </w:r>
-      <w:r>
-        <w:rPr>
-          <w:rFonts w:eastAsia="Arial"/>
-          <w:color w:val="00B050"/>
-          <w:sz w:val="22"/>
-          <w:szCs w:val="22"/>
-        </w:rPr>
-        <w:t>(</w:t>
-      </w:r>
-      <w:r>
-        <w:rPr>
-          <w:rFonts w:eastAsia="Arial"/>
-          <w:color w:val="00B050"/>
-          <w:sz w:val="22"/>
-          <w:szCs w:val="22"/>
-        </w:rPr>
-        <w:t>levando em consideração</w:t>
+        <w:t>&lt;. Contém a descrição do esforço organi</w:t>
+      </w:r>
+      <w:r>
+        <w:rPr>
+          <w:rFonts w:eastAsia="Arial"/>
+          <w:color w:val="00B050"/>
+          <w:sz w:val="22"/>
+          <w:szCs w:val="22"/>
+        </w:rPr>
+        <w:t>zacional de V &amp; V (levando em consideração</w:t>
       </w:r>
       <w:r>
         <w:rPr>
@@ -3823,23 +3794,7 @@
           <w:sz w:val="22"/>
           <w:szCs w:val="22"/>
         </w:rPr>
-        <w:t xml:space="preserve"> A independência gerencial</w:t>
-      </w:r>
-      <w:r>
-        <w:rPr>
-          <w:color w:val="00B050"/>
-          <w:sz w:val="22"/>
-          <w:szCs w:val="22"/>
-        </w:rPr>
-        <w:t xml:space="preserve"> exige que a organização gerencial do esforço de V&amp;V seja segregada dos programas gerenciais de projeto e desenvolvimento.</w:t>
-      </w:r>
-      <w:r>
-        <w:rPr>
-          <w:color w:val="00B050"/>
-          <w:sz w:val="22"/>
-          <w:szCs w:val="22"/>
-        </w:rPr>
-        <w:t xml:space="preserve"> Independência gerencial</w:t>
+        <w:t xml:space="preserve"> A independência gerencial exige que a organização gerencial do esforço de V&amp;V seja segregada dos programas gerenciais de projeto e desenvolvimento. Independência gerencial</w:t>
       </w:r>
       <w:r>
         <w:rPr>
@@ -3871,31 +3826,15 @@
           <w:sz w:val="22"/>
           <w:szCs w:val="22"/>
         </w:rPr>
-        <w:t xml:space="preserve"> </w:t>
-      </w:r>
-      <w:r>
-        <w:rPr>
-          <w:color w:val="00B050"/>
-          <w:sz w:val="22"/>
-          <w:szCs w:val="22"/>
-        </w:rPr>
-        <w:t>Esta seção descreve como esta característica será contemplada.</w:t>
-      </w:r>
-      <w:r>
-        <w:rPr>
-          <w:color w:val="00B050"/>
-          <w:sz w:val="22"/>
-          <w:szCs w:val="22"/>
-        </w:rPr>
-        <w:t xml:space="preserve"> </w:t>
-      </w:r>
-      <w:r>
-        <w:rPr>
-          <w:color w:val="00B050"/>
-          <w:sz w:val="22"/>
-          <w:szCs w:val="22"/>
-        </w:rPr>
-        <w:t>&gt;</w:t>
+        <w:t xml:space="preserve"> Esta seção descreve como esta característica será contemplada.</w:t>
+      </w:r>
+      <w:r>
+        <w:rPr>
+          <w:color w:val="00B050"/>
+          <w:sz w:val="22"/>
+          <w:szCs w:val="22"/>
+        </w:rPr>
+        <w:t xml:space="preserve"> &gt;</w:t>
       </w:r>
     </w:p>
     <w:p>
@@ -3968,15 +3907,7 @@
           <w:sz w:val="22"/>
           <w:szCs w:val="22"/>
         </w:rPr>
-        <w:t xml:space="preserve"> </w:t>
-      </w:r>
-      <w:r>
-        <w:rPr>
-          <w:color w:val="00B050"/>
-          <w:sz w:val="22"/>
-          <w:szCs w:val="22"/>
-        </w:rPr>
-        <w:t>&gt;</w:t>
+        <w:t xml:space="preserve"> &gt;</w:t>
       </w:r>
       <w:r>
         <w:rPr>
@@ -4077,15 +4008,95 @@
           <w:sz w:val="22"/>
           <w:szCs w:val="22"/>
         </w:rPr>
-        <w:t>O PVVS</w:t>
-      </w:r>
-      <w:r>
-        <w:rPr>
-          <w:color w:val="00B050"/>
-          <w:sz w:val="22"/>
-          <w:szCs w:val="22"/>
-        </w:rPr>
-        <w:t xml:space="preserve"> deve descrever o ciclo de vida do projeto e as etapas e deve resumir a programação da V &amp; V</w:t>
+        <w:t>. Descrever o ciclo de vida do projeto e suas</w:t>
+      </w:r>
+      <w:r>
+        <w:rPr>
+          <w:color w:val="00B050"/>
+          <w:sz w:val="22"/>
+          <w:szCs w:val="22"/>
+        </w:rPr>
+        <w:t xml:space="preserve"> etapas e deve resumir </w:t>
+      </w:r>
+      <w:r>
+        <w:rPr>
+          <w:color w:val="00B050"/>
+          <w:sz w:val="22"/>
+          <w:szCs w:val="22"/>
+        </w:rPr>
+        <w:t>o cronograma</w:t>
+      </w:r>
+      <w:r>
+        <w:rPr>
+          <w:color w:val="00B050"/>
+          <w:sz w:val="22"/>
+          <w:szCs w:val="22"/>
+        </w:rPr>
+        <w:t xml:space="preserve"> da</w:t>
+      </w:r>
+      <w:r>
+        <w:rPr>
+          <w:color w:val="00B050"/>
+          <w:sz w:val="22"/>
+          <w:szCs w:val="22"/>
+        </w:rPr>
+        <w:t xml:space="preserve">s tarefas </w:t>
+      </w:r>
+      <w:r>
+        <w:rPr>
+          <w:color w:val="00B050"/>
+          <w:sz w:val="22"/>
+          <w:szCs w:val="22"/>
+        </w:rPr>
+        <w:t xml:space="preserve">e resultados da tarefa </w:t>
+      </w:r>
+      <w:r>
+        <w:rPr>
+          <w:color w:val="00B050"/>
+          <w:sz w:val="22"/>
+          <w:szCs w:val="22"/>
+        </w:rPr>
+        <w:t xml:space="preserve">de V&amp;V </w:t>
+      </w:r>
+      <w:r>
+        <w:rPr>
+          <w:color w:val="00B050"/>
+          <w:sz w:val="22"/>
+          <w:szCs w:val="22"/>
+        </w:rPr>
+        <w:t>como feedback para o</w:t>
+      </w:r>
+      <w:r>
+        <w:rPr>
+          <w:color w:val="00B050"/>
+          <w:sz w:val="22"/>
+          <w:szCs w:val="22"/>
+        </w:rPr>
+        <w:t>s processos de</w:t>
+      </w:r>
+      <w:r>
+        <w:rPr>
+          <w:color w:val="00B050"/>
+          <w:sz w:val="22"/>
+          <w:szCs w:val="22"/>
+        </w:rPr>
+        <w:t xml:space="preserve"> desenvolvimento, organizacionais e </w:t>
+      </w:r>
+      <w:r>
+        <w:rPr>
+          <w:color w:val="00B050"/>
+          <w:sz w:val="22"/>
+          <w:szCs w:val="22"/>
+        </w:rPr>
+        <w:t xml:space="preserve">de </w:t>
+      </w:r>
+      <w:r>
+        <w:rPr>
+          <w:color w:val="00B050"/>
+          <w:sz w:val="22"/>
+          <w:szCs w:val="22"/>
+        </w:rPr>
+        <w:t>apoio (por exemplo, a qualidade</w:t>
       </w:r>
       <w:r>
         <w:rPr>
@@ -4101,7 +4112,39 @@
           <w:sz w:val="22"/>
           <w:szCs w:val="22"/>
         </w:rPr>
-        <w:t>tarefas e resultados da tarefa como feedback para o desenvolvimento, organizacionais e processos de apoio (por exemplo, a qualidade</w:t>
+        <w:t xml:space="preserve">segurança e gerenciamento de configuração). </w:t>
+      </w:r>
+      <w:r>
+        <w:rPr>
+          <w:color w:val="00B050"/>
+          <w:sz w:val="22"/>
+          <w:szCs w:val="22"/>
+        </w:rPr>
+        <w:t>As tarefas de V&amp;V devem ser programadas</w:t>
+      </w:r>
+      <w:r>
+        <w:rPr>
+          <w:color w:val="00B050"/>
+          <w:sz w:val="22"/>
+          <w:szCs w:val="22"/>
+        </w:rPr>
+        <w:t xml:space="preserve"> para ser</w:t>
+      </w:r>
+      <w:r>
+        <w:rPr>
+          <w:color w:val="00B050"/>
+          <w:sz w:val="22"/>
+          <w:szCs w:val="22"/>
+        </w:rPr>
+        <w:t>em</w:t>
+      </w:r>
+      <w:r>
+        <w:rPr>
+          <w:color w:val="00B050"/>
+          <w:sz w:val="22"/>
+          <w:szCs w:val="22"/>
+        </w:rPr>
+        <w:t xml:space="preserve"> refeita de acordo com a política de iteração.</w:t>
       </w:r>
       <w:r>
         <w:rPr>
@@ -4111,84 +4154,40 @@
         </w:rPr>
         <w:t xml:space="preserve"> </w:t>
       </w:r>
-      <w:r>
-        <w:rPr>
-          <w:color w:val="00B050"/>
-          <w:sz w:val="22"/>
-          <w:szCs w:val="22"/>
-        </w:rPr>
-        <w:t>segurança e gerenciamento de configuração). V &amp; V tarefas devem ser programado para ser refeita de acordo com a</w:t>
-      </w:r>
     </w:p>
     <w:p>
       <w:pPr>
         <w:ind w:left="709"/>
         <w:rPr>
           <w:color w:val="00B050"/>
-        </w:rPr>
-      </w:pPr>
-      <w:proofErr w:type="gramStart"/>
-      <w:r>
-        <w:rPr>
-          <w:color w:val="00B050"/>
-          <w:sz w:val="22"/>
-          <w:szCs w:val="22"/>
-        </w:rPr>
-        <w:t>a</w:t>
-      </w:r>
-      <w:proofErr w:type="gramEnd"/>
-      <w:r>
-        <w:rPr>
-          <w:color w:val="00B050"/>
-          <w:sz w:val="22"/>
-          <w:szCs w:val="22"/>
-        </w:rPr>
-        <w:t xml:space="preserve"> política de iteração tarefa.</w:t>
-      </w:r>
-      <w:r>
-        <w:rPr>
-          <w:color w:val="00B050"/>
-          <w:sz w:val="22"/>
-          <w:szCs w:val="22"/>
-        </w:rPr>
-        <w:t xml:space="preserve"> </w:t>
-      </w:r>
-      <w:r>
-        <w:rPr>
-          <w:color w:val="00B050"/>
-          <w:sz w:val="22"/>
-          <w:szCs w:val="22"/>
-        </w:rPr>
-        <w:t>Se o ciclo de vida utilizado na SVVP difere do modelo de ciclo de vida neste padrão, esta seção devem</w:t>
-      </w:r>
-      <w:r>
-        <w:rPr>
-          <w:color w:val="00B050"/>
-          <w:sz w:val="22"/>
-          <w:szCs w:val="22"/>
-        </w:rPr>
-        <w:t xml:space="preserve"> </w:t>
-      </w:r>
-      <w:r>
-        <w:rPr>
-          <w:color w:val="00B050"/>
-        </w:rPr>
-        <w:t>descrever como todos os requisitos da norma são satisfeitas (por exemplo, por referência cruzada com esta norma</w:t>
-      </w:r>
-      <w:proofErr w:type="gramStart"/>
-      <w:r>
-        <w:rPr>
-          <w:color w:val="00B050"/>
-        </w:rPr>
-        <w:t>).</w:t>
-      </w:r>
-      <w:r>
-        <w:rPr>
-          <w:color w:val="00B050"/>
-        </w:rPr>
-        <w:t>&gt;</w:t>
-      </w:r>
-      <w:proofErr w:type="gramEnd"/>
+          <w:sz w:val="22"/>
+          <w:szCs w:val="22"/>
+        </w:rPr>
+      </w:pPr>
+      <w:r>
+        <w:rPr>
+          <w:color w:val="00B050"/>
+          <w:sz w:val="22"/>
+          <w:szCs w:val="22"/>
+        </w:rPr>
+        <w:t>Se o ciclo de vid</w:t>
+      </w:r>
+      <w:r>
+        <w:rPr>
+          <w:color w:val="00B050"/>
+          <w:sz w:val="22"/>
+          <w:szCs w:val="22"/>
+        </w:rPr>
+        <w:t>a utilizado no PVVS</w:t>
+      </w:r>
+      <w:r>
+        <w:rPr>
+          <w:color w:val="00B050"/>
+          <w:sz w:val="22"/>
+          <w:szCs w:val="22"/>
+        </w:rPr>
+        <w:t xml:space="preserve"> difere do modelo de ciclo de vida neste padrão, esta seção deve descrever como todos os requisitos da norma são satisfeitas (por exemplo, por referência cruzada com esta norma). &gt;</w:t>
+      </w:r>
     </w:p>
     <w:p>
       <w:pPr>
@@ -4215,7 +4214,6 @@
           <w:sz w:val="28"/>
           <w:szCs w:val="28"/>
         </w:rPr>
-        <w:lastRenderedPageBreak/>
         <w:t>4.3 Esquema do n</w:t>
       </w:r>
       <w:r>
@@ -4241,8 +4239,9 @@
       <w:pPr>
         <w:ind w:left="709"/>
         <w:rPr>
-          <w:b/>
-          <w:color w:val="00B050"/>
+          <w:color w:val="00B050"/>
+          <w:sz w:val="22"/>
+          <w:szCs w:val="22"/>
         </w:rPr>
       </w:pPr>
       <w:r>
@@ -4256,115 +4255,33 @@
       </w:r>
       <w:r>
         <w:rPr>
-          <w:b/>
-          <w:color w:val="00B050"/>
+          <w:color w:val="00B050"/>
+          <w:sz w:val="22"/>
+          <w:szCs w:val="22"/>
         </w:rPr>
         <w:t>&lt;</w:t>
       </w:r>
       <w:r>
         <w:rPr>
-          <w:b/>
-          <w:color w:val="00B050"/>
-        </w:rPr>
-        <w:t>O PVVS</w:t>
-      </w:r>
-      <w:r>
-        <w:rPr>
-          <w:b/>
-          <w:color w:val="00B050"/>
-        </w:rPr>
-        <w:t xml:space="preserve"> deve descrever o acordado esquema </w:t>
-      </w:r>
-      <w:r>
-        <w:rPr>
-          <w:b/>
-          <w:color w:val="00B050"/>
-        </w:rPr>
-        <w:t xml:space="preserve">do </w:t>
-      </w:r>
-      <w:r>
-        <w:rPr>
-          <w:b/>
-          <w:color w:val="00B050"/>
-        </w:rPr>
-        <w:t>nível de integridade de software criado para o sistema e o</w:t>
-      </w:r>
-      <w:r>
-        <w:rPr>
-          <w:b/>
-          <w:color w:val="00B050"/>
-        </w:rPr>
-        <w:t xml:space="preserve"> </w:t>
-      </w:r>
-      <w:r>
-        <w:rPr>
-          <w:b/>
-          <w:color w:val="00B050"/>
-        </w:rPr>
-        <w:t>mapeamento do esquema selecionado para o modelo utilizado neste padrão. O SVVP deve documentar (por inclusão</w:t>
-      </w:r>
-      <w:r>
-        <w:rPr>
-          <w:b/>
-          <w:color w:val="00B050"/>
-        </w:rPr>
-        <w:t xml:space="preserve"> </w:t>
-      </w:r>
-      <w:r>
-        <w:rPr>
-          <w:b/>
-          <w:color w:val="00B050"/>
-        </w:rPr>
-        <w:t xml:space="preserve">ou em função da análise de criticidade) a atribuição de níveis de integridade de software para </w:t>
-      </w:r>
-      <w:r>
-        <w:rPr>
-          <w:b/>
-          <w:color w:val="00B050"/>
-        </w:rPr>
-        <w:t>componentes individuais</w:t>
-      </w:r>
-      <w:r>
-        <w:rPr>
-          <w:b/>
-          <w:color w:val="00B050"/>
-        </w:rPr>
-        <w:t xml:space="preserve"> (por exemplo, os requisitos, funções detalhadas, módulos de software, subsistemas, ou outro software</w:t>
-      </w:r>
-      <w:r>
-        <w:rPr>
-          <w:b/>
-          <w:color w:val="00B050"/>
-        </w:rPr>
-        <w:t xml:space="preserve"> </w:t>
-      </w:r>
-      <w:r>
-        <w:rPr>
-          <w:b/>
-          <w:color w:val="00B050"/>
-        </w:rPr>
-        <w:t xml:space="preserve">partições), em que existem diferentes níveis de integridade de software atribuídas dentro do </w:t>
-      </w:r>
-      <w:proofErr w:type="gramStart"/>
-      <w:r>
-        <w:rPr>
-          <w:b/>
-          <w:color w:val="00B050"/>
-        </w:rPr>
-        <w:t>programa.</w:t>
-      </w:r>
-      <w:r>
-        <w:rPr>
-          <w:b/>
-          <w:color w:val="00B050"/>
-        </w:rPr>
-        <w:t>&gt;</w:t>
-      </w:r>
-      <w:proofErr w:type="gramEnd"/>
-      <w:r>
-        <w:rPr>
-          <w:b/>
-          <w:color w:val="00B050"/>
+          <w:color w:val="00B050"/>
+          <w:sz w:val="22"/>
+          <w:szCs w:val="22"/>
+        </w:rPr>
+        <w:t>. Descrever</w:t>
+      </w:r>
+      <w:r>
+        <w:rPr>
+          <w:color w:val="00B050"/>
+          <w:sz w:val="22"/>
+          <w:szCs w:val="22"/>
+        </w:rPr>
+        <w:t xml:space="preserve"> o acordado esquema do nível de integridade de software criado para o sistema e o mapeamento do esquema selecionado para o modelo utilizado neste padrão. O SVVP deve documentar (por inclusão ou em função da análise de criticidade) a atribuição de níveis de integridade de software para componentes individuais (por exemplo, os requisitos, funções detalhadas, módulos de software, subsistemas, ou outro software partições), em que existem diferentes níveis de integridade de software atribuídas dentro do programa. &gt;</w:t>
+      </w:r>
+      <w:r>
+        <w:rPr>
+          <w:color w:val="00B050"/>
+          <w:sz w:val="22"/>
+          <w:szCs w:val="22"/>
         </w:rPr>
         <w:tab/>
       </w:r>
@@ -4393,11 +4310,6 @@
           <w:rFonts w:eastAsia="Arial"/>
         </w:rPr>
         <w:tab/>
-      </w:r>
-      <w:r>
-        <w:rPr>
-          <w:rFonts w:eastAsia="Arial"/>
-        </w:rPr>
         <w:t>4.4 Síntese dos Recursos</w:t>
       </w:r>
     </w:p>
@@ -4406,6 +4318,8 @@
         <w:rPr>
           <w:rFonts w:eastAsia="Arial"/>
           <w:color w:val="00B050"/>
+          <w:sz w:val="22"/>
+          <w:szCs w:val="22"/>
         </w:rPr>
       </w:pPr>
       <w:r>
@@ -4424,6 +4338,8 @@
         <w:rPr>
           <w:rFonts w:eastAsia="Arial"/>
           <w:color w:val="00B050"/>
+          <w:sz w:val="22"/>
+          <w:szCs w:val="22"/>
         </w:rPr>
         <w:t>&lt;</w:t>
       </w:r>
@@ -4431,53 +4347,38 @@
         <w:rPr>
           <w:rFonts w:eastAsia="Arial"/>
           <w:color w:val="00B050"/>
-        </w:rPr>
-        <w:t>O SVVP resumirá os recursos V &amp; V, inclusive de pessoal, ins</w:t>
-      </w:r>
-      <w:r>
-        <w:rPr>
-          <w:rFonts w:eastAsia="Arial"/>
-          <w:color w:val="00B050"/>
-        </w:rPr>
-        <w:t xml:space="preserve">talações, ferramentas, finanças </w:t>
-      </w:r>
-      <w:r>
-        <w:rPr>
-          <w:rFonts w:eastAsia="Arial"/>
-          <w:color w:val="00B050"/>
-        </w:rPr>
-        <w:t>e especial</w:t>
-      </w:r>
-      <w:r>
-        <w:rPr>
-          <w:rFonts w:eastAsia="Arial"/>
-          <w:color w:val="00B050"/>
-        </w:rPr>
-        <w:t xml:space="preserve"> </w:t>
-      </w:r>
-      <w:r>
-        <w:rPr>
-          <w:rFonts w:eastAsia="Arial"/>
-          <w:color w:val="00B050"/>
-        </w:rPr>
-        <w:t>requisitos processuais (por exemplo, segurança, direitos de acesso e controle de documentação</w:t>
-      </w:r>
-      <w:proofErr w:type="gramStart"/>
-      <w:r>
-        <w:rPr>
-          <w:rFonts w:eastAsia="Arial"/>
-          <w:color w:val="00B050"/>
-        </w:rPr>
-        <w:t>).</w:t>
-      </w:r>
-      <w:r>
-        <w:rPr>
-          <w:rFonts w:eastAsia="Arial"/>
-          <w:color w:val="00B050"/>
-        </w:rPr>
-        <w:t>&gt;</w:t>
-      </w:r>
-      <w:proofErr w:type="gramEnd"/>
+          <w:sz w:val="22"/>
+          <w:szCs w:val="22"/>
+        </w:rPr>
+        <w:t xml:space="preserve">. Resumir </w:t>
+      </w:r>
+      <w:r>
+        <w:rPr>
+          <w:rFonts w:eastAsia="Arial"/>
+          <w:color w:val="00B050"/>
+          <w:sz w:val="22"/>
+          <w:szCs w:val="22"/>
+        </w:rPr>
+        <w:t xml:space="preserve">os recursos V &amp; V, inclusive de pessoal, instalações, ferramentas, finanças </w:t>
+      </w:r>
+      <w:r>
+        <w:rPr>
+          <w:rFonts w:eastAsia="Arial"/>
+          <w:color w:val="00B050"/>
+          <w:sz w:val="22"/>
+          <w:szCs w:val="22"/>
+        </w:rPr>
+        <w:t>e requisitos procedurais especiais</w:t>
+      </w:r>
+      <w:r>
+        <w:rPr>
+          <w:rFonts w:eastAsia="Arial"/>
+          <w:color w:val="00B050"/>
+          <w:sz w:val="22"/>
+          <w:szCs w:val="22"/>
+        </w:rPr>
+        <w:t xml:space="preserve"> (por exemplo, segurança, direitos de acesso e controle de documentação). &gt;</w:t>
+      </w:r>
     </w:p>
     <w:p>
       <w:pPr>
@@ -4506,11 +4407,6 @@
           <w:rFonts w:eastAsia="Arial"/>
         </w:rPr>
         <w:tab/>
-      </w:r>
-      <w:r>
-        <w:rPr>
-          <w:rFonts w:eastAsia="Arial"/>
-        </w:rPr>
         <w:t>4.5</w:t>
       </w:r>
       <w:r>
@@ -4525,10 +4421,79 @@
     <w:p>
       <w:pPr>
         <w:jc w:val="both"/>
+        <w:rPr>
+          <w:sz w:val="22"/>
+          <w:szCs w:val="22"/>
+        </w:rPr>
       </w:pPr>
       <w:r>
         <w:tab/>
       </w:r>
+      <w:r>
+        <w:tab/>
+      </w:r>
+      <w:r>
+        <w:rPr>
+          <w:color w:val="00B050"/>
+          <w:sz w:val="22"/>
+          <w:szCs w:val="22"/>
+        </w:rPr>
+        <w:t>&lt;. Identificar uma visão gera</w:t>
+      </w:r>
+      <w:r>
+        <w:rPr>
+          <w:color w:val="00B050"/>
+          <w:sz w:val="22"/>
+          <w:szCs w:val="22"/>
+        </w:rPr>
+        <w:t xml:space="preserve">l </w:t>
+      </w:r>
+      <w:proofErr w:type="gramStart"/>
+      <w:r>
+        <w:rPr>
+          <w:color w:val="00B050"/>
+          <w:sz w:val="22"/>
+          <w:szCs w:val="22"/>
+        </w:rPr>
+        <w:t>do(</w:t>
+      </w:r>
+      <w:proofErr w:type="gramEnd"/>
+      <w:r>
+        <w:rPr>
+          <w:color w:val="00B050"/>
+          <w:sz w:val="22"/>
+          <w:szCs w:val="22"/>
+        </w:rPr>
+        <w:t>s) elemento(s) organizacional</w:t>
+      </w:r>
+      <w:r>
+        <w:rPr>
+          <w:color w:val="00B050"/>
+          <w:sz w:val="22"/>
+          <w:szCs w:val="22"/>
+        </w:rPr>
+        <w:t xml:space="preserve"> e as responsabilidades para as tarefas de V &amp; V.&gt;</w:t>
+      </w:r>
+      <w:r>
+        <w:rPr>
+          <w:color w:val="00B050"/>
+          <w:sz w:val="22"/>
+          <w:szCs w:val="22"/>
+        </w:rPr>
+        <w:tab/>
+      </w:r>
+      <w:r>
+        <w:rPr>
+          <w:sz w:val="22"/>
+          <w:szCs w:val="22"/>
+        </w:rPr>
+        <w:tab/>
+      </w:r>
+    </w:p>
+    <w:p>
+      <w:pPr>
+        <w:jc w:val="both"/>
+      </w:pPr>
     </w:p>
     <w:tbl>
       <w:tblPr>
@@ -4808,14 +4773,7 @@
                 <w:rFonts w:eastAsia="Arial"/>
                 <w:color w:val="auto"/>
               </w:rPr>
-              <w:t xml:space="preserve">- </w:t>
-            </w:r>
-            <w:r>
-              <w:rPr>
-                <w:rFonts w:eastAsia="Arial"/>
-                <w:color w:val="auto"/>
-              </w:rPr>
-              <w:t>Liderar o projeto de teste do sistema a ser desenvolvido</w:t>
+              <w:t>- Liderar o projeto de teste do sistema a ser desenvolvido</w:t>
             </w:r>
           </w:p>
         </w:tc>
@@ -5021,21 +4979,7 @@
                 <w:rFonts w:eastAsia="Arial"/>
                 <w:color w:val="auto"/>
               </w:rPr>
-              <w:t>-</w:t>
-            </w:r>
-            <w:r>
-              <w:rPr>
-                <w:rFonts w:eastAsia="Arial"/>
-                <w:color w:val="auto"/>
-              </w:rPr>
-              <w:t xml:space="preserve"> </w:t>
-            </w:r>
-            <w:r>
-              <w:rPr>
-                <w:rFonts w:eastAsia="Arial"/>
-                <w:color w:val="auto"/>
-              </w:rPr>
-              <w:t>Cria códigos de teste</w:t>
+              <w:t>- Cria códigos de teste</w:t>
             </w:r>
           </w:p>
           <w:p>
@@ -5052,14 +4996,7 @@
                 <w:rFonts w:eastAsia="Arial"/>
                 <w:color w:val="auto"/>
               </w:rPr>
-              <w:t xml:space="preserve">- </w:t>
-            </w:r>
-            <w:r>
-              <w:rPr>
-                <w:rFonts w:eastAsia="Arial"/>
-                <w:color w:val="auto"/>
-              </w:rPr>
-              <w:t>Executar os testes e evidenciar os resultados da execução</w:t>
+              <w:t>- Executar os testes e evidenciar os resultados da execução</w:t>
             </w:r>
           </w:p>
           <w:p>
@@ -5086,6 +5023,9 @@
     <w:p>
       <w:pPr>
         <w:pStyle w:val="Ttulo3"/>
+        <w:rPr>
+          <w:rFonts w:eastAsia="Arial"/>
+        </w:rPr>
       </w:pPr>
       <w:bookmarkStart w:id="31" w:name="h.sij2bsw85wfw" w:colFirst="0" w:colLast="0"/>
       <w:bookmarkEnd w:id="31"/>
@@ -5114,94 +5054,153 @@
     </w:p>
     <w:p>
       <w:pPr>
-        <w:ind w:left="720" w:firstLine="720"/>
-        <w:jc w:val="both"/>
-        <w:rPr>
-          <w:sz w:val="22"/>
-          <w:szCs w:val="22"/>
-        </w:rPr>
-      </w:pPr>
-      <w:r>
-        <w:rPr>
-          <w:rFonts w:eastAsia="Arial"/>
-          <w:sz w:val="22"/>
-          <w:szCs w:val="22"/>
-        </w:rPr>
-        <w:t xml:space="preserve">Para realizar as atividades de V&amp;V serão utilizadas as ferramentas: Eclipse, </w:t>
-      </w:r>
-      <w:proofErr w:type="spellStart"/>
-      <w:r>
-        <w:rPr>
-          <w:rFonts w:eastAsia="Arial"/>
-          <w:sz w:val="22"/>
-          <w:szCs w:val="22"/>
-        </w:rPr>
-        <w:t>JUnit</w:t>
-      </w:r>
-      <w:proofErr w:type="spellEnd"/>
-      <w:r>
-        <w:rPr>
-          <w:rFonts w:eastAsia="Arial"/>
-          <w:sz w:val="22"/>
-          <w:szCs w:val="22"/>
-        </w:rPr>
-        <w:t xml:space="preserve"> (para realizar os testes), </w:t>
-      </w:r>
-      <w:proofErr w:type="spellStart"/>
-      <w:r>
-        <w:rPr>
-          <w:rFonts w:eastAsia="Arial"/>
-          <w:sz w:val="22"/>
-          <w:szCs w:val="22"/>
-        </w:rPr>
-        <w:t>plugin</w:t>
-      </w:r>
-      <w:proofErr w:type="spellEnd"/>
-      <w:r>
-        <w:rPr>
-          <w:rFonts w:eastAsia="Arial"/>
+        <w:autoSpaceDE w:val="0"/>
+        <w:autoSpaceDN w:val="0"/>
+        <w:adjustRightInd w:val="0"/>
+        <w:rPr>
+          <w:color w:val="00B050"/>
+          <w:sz w:val="22"/>
+          <w:szCs w:val="22"/>
+        </w:rPr>
+      </w:pPr>
+      <w:r>
+        <w:tab/>
+      </w:r>
+      <w:r>
+        <w:tab/>
+      </w:r>
+      <w:r>
+        <w:rPr>
+          <w:color w:val="00B050"/>
+          <w:sz w:val="22"/>
+          <w:szCs w:val="22"/>
+        </w:rPr>
+        <w:t xml:space="preserve">&lt;O SVVP deve descrever documentos, hardware e software V &amp; V ferramentas, </w:t>
+      </w:r>
+      <w:r>
+        <w:rPr>
+          <w:color w:val="00B050"/>
+          <w:sz w:val="22"/>
+          <w:szCs w:val="22"/>
+        </w:rPr>
+        <w:t>t</w:t>
+      </w:r>
+      <w:r>
+        <w:rPr>
+          <w:color w:val="00B050"/>
+          <w:sz w:val="22"/>
+          <w:szCs w:val="22"/>
+        </w:rPr>
+        <w:t>écnicas, métodos e</w:t>
+      </w:r>
+      <w:r>
+        <w:rPr>
+          <w:color w:val="00B050"/>
           <w:sz w:val="22"/>
           <w:szCs w:val="22"/>
         </w:rPr>
         <w:t xml:space="preserve"> </w:t>
       </w:r>
-      <w:proofErr w:type="spellStart"/>
-      <w:r>
-        <w:rPr>
-          <w:rFonts w:eastAsia="Arial"/>
-          <w:sz w:val="22"/>
-          <w:szCs w:val="22"/>
-        </w:rPr>
-        <w:t>CheckStyle</w:t>
-      </w:r>
-      <w:proofErr w:type="spellEnd"/>
-      <w:r>
-        <w:rPr>
-          <w:rFonts w:eastAsia="Arial"/>
-          <w:sz w:val="22"/>
-          <w:szCs w:val="22"/>
-        </w:rPr>
-        <w:t xml:space="preserve"> (verificação do código).</w:t>
-      </w:r>
-    </w:p>
-    <w:p>
-      <w:pPr>
-        <w:ind w:left="720" w:firstLine="720"/>
-        <w:jc w:val="both"/>
-      </w:pPr>
-      <w:r>
-        <w:rPr>
-          <w:rFonts w:eastAsia="Arial"/>
-          <w:sz w:val="22"/>
-          <w:szCs w:val="22"/>
-        </w:rPr>
-        <w:t>Serão utilizadas como técnicas: testes (caixa-preta e caixa-branca) e prototipação</w:t>
-      </w:r>
-      <w:r>
-        <w:rPr>
-          <w:rFonts w:eastAsia="Arial"/>
-        </w:rPr>
-        <w:t>.</w:t>
+      <w:r>
+        <w:rPr>
+          <w:color w:val="00B050"/>
+          <w:sz w:val="22"/>
+          <w:szCs w:val="22"/>
+        </w:rPr>
+        <w:t>operacional e ambiente de ensaio a ser utilizado no processo V &amp; V. Aquisição, formação, apoio e</w:t>
+      </w:r>
+      <w:r>
+        <w:rPr>
+          <w:color w:val="00B050"/>
+          <w:sz w:val="22"/>
+          <w:szCs w:val="22"/>
+        </w:rPr>
+        <w:t xml:space="preserve"> </w:t>
+      </w:r>
+      <w:r>
+        <w:rPr>
+          <w:color w:val="00B050"/>
+          <w:sz w:val="22"/>
+          <w:szCs w:val="22"/>
+        </w:rPr>
+        <w:t>informações de qualificação para cada ferramenta, tecnologia e método devem ser incluídas.</w:t>
+      </w:r>
+    </w:p>
+    <w:p>
+      <w:pPr>
+        <w:autoSpaceDE w:val="0"/>
+        <w:autoSpaceDN w:val="0"/>
+        <w:adjustRightInd w:val="0"/>
+        <w:rPr>
+          <w:color w:val="00B050"/>
+          <w:sz w:val="22"/>
+          <w:szCs w:val="22"/>
+        </w:rPr>
+      </w:pPr>
+      <w:r>
+        <w:rPr>
+          <w:color w:val="00B050"/>
+          <w:sz w:val="22"/>
+          <w:szCs w:val="22"/>
+        </w:rPr>
+        <w:lastRenderedPageBreak/>
+        <w:t>O SVVP deve documentar as medidas a ser usado por V &amp; V (</w:t>
+      </w:r>
+      <w:r>
+        <w:rPr>
+          <w:color w:val="00B050"/>
+          <w:sz w:val="22"/>
+          <w:szCs w:val="22"/>
+        </w:rPr>
+        <w:t>segundo o</w:t>
+      </w:r>
+      <w:r>
+        <w:rPr>
+          <w:color w:val="00B050"/>
+          <w:sz w:val="22"/>
+          <w:szCs w:val="22"/>
+        </w:rPr>
+        <w:t xml:space="preserve"> anexo E</w:t>
+      </w:r>
+      <w:r>
+        <w:rPr>
+          <w:color w:val="00B050"/>
+          <w:sz w:val="22"/>
+          <w:szCs w:val="22"/>
+        </w:rPr>
+        <w:t xml:space="preserve"> prescrito pela norma IEEE 1012-2004</w:t>
+      </w:r>
+      <w:r>
+        <w:rPr>
+          <w:color w:val="00B050"/>
+          <w:sz w:val="22"/>
+          <w:szCs w:val="22"/>
+        </w:rPr>
+        <w:t>) e deve descrever como estas medidas</w:t>
+      </w:r>
+      <w:r>
+        <w:rPr>
+          <w:color w:val="00B050"/>
+          <w:sz w:val="22"/>
+          <w:szCs w:val="22"/>
+        </w:rPr>
+        <w:t xml:space="preserve"> de apoio aos objet</w:t>
+      </w:r>
+      <w:r>
+        <w:rPr>
+          <w:color w:val="00B050"/>
+          <w:sz w:val="22"/>
+          <w:szCs w:val="22"/>
+        </w:rPr>
+        <w:t>ivos V &amp; V.</w:t>
+      </w:r>
+      <w:r>
+        <w:rPr>
+          <w:color w:val="00B050"/>
+          <w:sz w:val="22"/>
+          <w:szCs w:val="22"/>
+        </w:rPr>
+        <w:t xml:space="preserve"> &gt; </w:t>
       </w:r>
     </w:p>
     <w:p>
@@ -5221,53 +5220,76 @@
       </w:r>
       <w:bookmarkEnd w:id="37"/>
     </w:p>
+    <w:p>
+      <w:pPr>
+        <w:pStyle w:val="Ttulo2"/>
+        <w:rPr>
+          <w:b w:val="0"/>
+          <w:color w:val="00B050"/>
+          <w:sz w:val="22"/>
+          <w:szCs w:val="22"/>
+        </w:rPr>
+      </w:pPr>
+      <w:bookmarkStart w:id="39" w:name="h.qqsn3n3qdree" w:colFirst="0" w:colLast="0"/>
+      <w:bookmarkStart w:id="40" w:name="_Toc418001227"/>
+      <w:bookmarkStart w:id="41" w:name="_Toc417991410"/>
+      <w:bookmarkEnd w:id="38"/>
+      <w:bookmarkEnd w:id="39"/>
+      <w:r>
+        <w:rPr>
+          <w:b w:val="0"/>
+          <w:sz w:val="20"/>
+        </w:rPr>
+        <w:tab/>
+      </w:r>
+      <w:proofErr w:type="gramStart"/>
+      <w:r>
+        <w:rPr>
+          <w:b w:val="0"/>
+          <w:color w:val="00B050"/>
+          <w:sz w:val="22"/>
+          <w:szCs w:val="22"/>
+        </w:rPr>
+        <w:t>&lt;</w:t>
+      </w:r>
+      <w:r>
+        <w:rPr>
+          <w:b w:val="0"/>
+          <w:color w:val="00B050"/>
+          <w:sz w:val="22"/>
+          <w:szCs w:val="22"/>
+        </w:rPr>
+        <w:t xml:space="preserve"> </w:t>
+      </w:r>
+      <w:r>
+        <w:rPr>
+          <w:b w:val="0"/>
+          <w:color w:val="00B050"/>
+          <w:sz w:val="22"/>
+          <w:szCs w:val="22"/>
+        </w:rPr>
+        <w:t>Descrever</w:t>
+      </w:r>
+      <w:proofErr w:type="gramEnd"/>
+      <w:r>
+        <w:rPr>
+          <w:b w:val="0"/>
+          <w:color w:val="00B050"/>
+          <w:sz w:val="22"/>
+          <w:szCs w:val="22"/>
+        </w:rPr>
+        <w:t xml:space="preserve"> os principais alvos a serem testados contemplados no plano (Unidades de Código, Sistema Completo, Requisitos e Arquitetura) e que serão detalhados no Plano de Verificação/Validação do Módulo&gt;.</w:t>
+      </w:r>
+    </w:p>
     <w:p/>
     <w:p>
       <w:pPr>
-        <w:ind w:firstLine="720"/>
-        <w:jc w:val="both"/>
-      </w:pPr>
-      <w:r>
-        <w:rPr>
-          <w:rFonts w:eastAsia="Arial"/>
-        </w:rPr>
-        <w:t>Serão validados e verificados os seguintes artefatos: Definições de requisitos, Unidades de Código, Arquitetura do Sistema,</w:t>
-      </w:r>
-      <w:bookmarkStart w:id="39" w:name="h.2et92p0" w:colFirst="0" w:colLast="0"/>
-      <w:bookmarkEnd w:id="39"/>
-      <w:r>
-        <w:rPr>
-          <w:rFonts w:eastAsia="Arial"/>
-        </w:rPr>
-        <w:t xml:space="preserve"> </w:t>
-      </w:r>
-      <w:r>
-        <w:rPr>
-          <w:rFonts w:eastAsia="Arial"/>
-        </w:rPr>
-        <w:t>[COMPLETAR AQUI]</w:t>
-      </w:r>
-      <w:r>
-        <w:rPr>
-          <w:rFonts w:eastAsia="Arial"/>
-        </w:rPr>
-        <w:t>.</w:t>
-      </w:r>
-    </w:p>
-    <w:p>
-      <w:pPr>
         <w:pStyle w:val="Ttulo2"/>
       </w:pPr>
-      <w:bookmarkStart w:id="40" w:name="h.qqsn3n3qdree" w:colFirst="0" w:colLast="0"/>
-      <w:bookmarkStart w:id="41" w:name="_Toc418001227"/>
-      <w:bookmarkStart w:id="42" w:name="_Toc417991410"/>
-      <w:bookmarkEnd w:id="38"/>
+      <w:r>
+        <w:t>6. Estratégias de Verificação/Validação</w:t>
+      </w:r>
       <w:bookmarkEnd w:id="40"/>
-      <w:r>
-        <w:lastRenderedPageBreak/>
-        <w:t>6. Estratégias de Verificação/Validação</w:t>
-      </w:r>
-      <w:bookmarkEnd w:id="41"/>
     </w:p>
     <w:p/>
     <w:p>
@@ -5676,8 +5698,8 @@
     </w:tbl>
     <w:p/>
     <w:p>
-      <w:bookmarkStart w:id="43" w:name="h.3dy6vkm" w:colFirst="0" w:colLast="0"/>
-      <w:bookmarkEnd w:id="43"/>
+      <w:bookmarkStart w:id="42" w:name="h.3dy6vkm" w:colFirst="0" w:colLast="0"/>
+      <w:bookmarkEnd w:id="42"/>
     </w:p>
     <w:p>
       <w:pPr>
@@ -6070,8 +6092,11 @@
     <w:p>
       <w:pPr>
         <w:pStyle w:val="Ttulo2"/>
-      </w:pPr>
-      <w:bookmarkStart w:id="44" w:name="_Toc418001228"/>
+        <w:rPr>
+          <w:rFonts w:eastAsia="Arial"/>
+        </w:rPr>
+      </w:pPr>
+      <w:bookmarkStart w:id="43" w:name="_Toc418001228"/>
       <w:r>
         <w:rPr>
           <w:rFonts w:eastAsia="Arial"/>
@@ -6084,14 +6109,71 @@
         </w:rPr>
         <w:t>efinição de Atividades</w:t>
       </w:r>
-      <w:bookmarkEnd w:id="42"/>
-      <w:bookmarkEnd w:id="44"/>
-    </w:p>
-    <w:p/>
+      <w:bookmarkEnd w:id="41"/>
+      <w:bookmarkEnd w:id="43"/>
+    </w:p>
+    <w:p>
+      <w:pPr>
+        <w:rPr>
+          <w:color w:val="00B050"/>
+          <w:sz w:val="22"/>
+          <w:szCs w:val="22"/>
+        </w:rPr>
+      </w:pPr>
+      <w:r>
+        <w:tab/>
+      </w:r>
+      <w:proofErr w:type="gramStart"/>
+      <w:r>
+        <w:rPr>
+          <w:color w:val="00B050"/>
+          <w:sz w:val="22"/>
+          <w:szCs w:val="22"/>
+        </w:rPr>
+        <w:t>&lt;Descrever</w:t>
+      </w:r>
+      <w:proofErr w:type="gramEnd"/>
+      <w:r>
+        <w:rPr>
+          <w:color w:val="00B050"/>
+          <w:sz w:val="22"/>
+          <w:szCs w:val="22"/>
+        </w:rPr>
+        <w:t xml:space="preserve"> as atividades e tarefas de V &amp; V durante o ciclo de vida do software. Por exemplo os processos de manutenção, desenvolvimento, operação e manutenção&gt;</w:t>
+      </w:r>
+    </w:p>
+    <w:p>
+      <w:pPr>
+        <w:rPr>
+          <w:color w:val="00B050"/>
+          <w:sz w:val="22"/>
+          <w:szCs w:val="22"/>
+        </w:rPr>
+      </w:pPr>
+    </w:p>
+    <w:p>
+      <w:pPr>
+        <w:rPr>
+          <w:color w:val="00B050"/>
+          <w:sz w:val="22"/>
+          <w:szCs w:val="22"/>
+        </w:rPr>
+      </w:pPr>
+    </w:p>
+    <w:p>
+      <w:pPr>
+        <w:rPr>
+          <w:color w:val="00B050"/>
+          <w:sz w:val="22"/>
+          <w:szCs w:val="22"/>
+        </w:rPr>
+      </w:pPr>
+    </w:p>
     <w:p>
       <w:pPr>
         <w:rPr>
           <w:b/>
+          <w:color w:val="00B050"/>
           <w:sz w:val="24"/>
           <w:szCs w:val="24"/>
         </w:rPr>
@@ -6102,13 +6184,316 @@
       <w:r>
         <w:rPr>
           <w:b/>
+          <w:color w:val="00B050"/>
           <w:sz w:val="24"/>
           <w:szCs w:val="24"/>
         </w:rPr>
-        <w:t xml:space="preserve">7.1 V &amp; V do Processo de Gerência </w:t>
-      </w:r>
-    </w:p>
-    <w:p>
+        <w:t xml:space="preserve">7.1 &lt;Nome da atividade (identificando o processo do ciclo de </w:t>
+      </w:r>
+      <w:proofErr w:type="gramStart"/>
+      <w:r>
+        <w:rPr>
+          <w:b/>
+          <w:color w:val="00B050"/>
+          <w:sz w:val="24"/>
+          <w:szCs w:val="24"/>
+        </w:rPr>
+        <w:t>vida)&gt;</w:t>
+      </w:r>
+      <w:proofErr w:type="gramEnd"/>
+      <w:r>
+        <w:rPr>
+          <w:b/>
+          <w:color w:val="00B050"/>
+          <w:sz w:val="24"/>
+          <w:szCs w:val="24"/>
+        </w:rPr>
+        <w:t xml:space="preserve"> </w:t>
+      </w:r>
+    </w:p>
+    <w:p>
+      <w:pPr>
+        <w:rPr>
+          <w:b/>
+          <w:color w:val="00B050"/>
+          <w:sz w:val="24"/>
+          <w:szCs w:val="24"/>
+        </w:rPr>
+      </w:pPr>
+    </w:p>
+    <w:tbl>
+      <w:tblPr>
+        <w:tblStyle w:val="Tabelacomgrade"/>
+        <w:tblW w:w="9096" w:type="dxa"/>
+        <w:tblLook w:val="04A0" w:firstRow="1" w:lastRow="0" w:firstColumn="1" w:lastColumn="0" w:noHBand="0" w:noVBand="1"/>
+      </w:tblPr>
+      <w:tblGrid>
+        <w:gridCol w:w="2391"/>
+        <w:gridCol w:w="1904"/>
+        <w:gridCol w:w="2421"/>
+        <w:gridCol w:w="2380"/>
+      </w:tblGrid>
+      <w:tr>
+        <w:trPr>
+          <w:trHeight w:val="507"/>
+        </w:trPr>
+        <w:tc>
+          <w:tcPr>
+            <w:tcW w:w="2391" w:type="dxa"/>
+          </w:tcPr>
+          <w:p>
+            <w:pPr>
+              <w:rPr>
+                <w:color w:val="00B050"/>
+                <w:sz w:val="22"/>
+                <w:szCs w:val="22"/>
+              </w:rPr>
+            </w:pPr>
+            <w:r>
+              <w:rPr>
+                <w:color w:val="auto"/>
+                <w:sz w:val="22"/>
+                <w:szCs w:val="22"/>
+              </w:rPr>
+              <w:t>Tarefas de V &amp; V</w:t>
+            </w:r>
+          </w:p>
+        </w:tc>
+        <w:tc>
+          <w:tcPr>
+            <w:tcW w:w="1904" w:type="dxa"/>
+          </w:tcPr>
+          <w:p>
+            <w:pPr>
+              <w:rPr>
+                <w:color w:val="00B050"/>
+                <w:sz w:val="22"/>
+                <w:szCs w:val="22"/>
+              </w:rPr>
+            </w:pPr>
+            <w:r>
+              <w:rPr>
+                <w:color w:val="auto"/>
+                <w:sz w:val="22"/>
+                <w:szCs w:val="22"/>
+              </w:rPr>
+              <w:t>Métodos e procedimentos</w:t>
+            </w:r>
+          </w:p>
+        </w:tc>
+        <w:tc>
+          <w:tcPr>
+            <w:tcW w:w="2421" w:type="dxa"/>
+          </w:tcPr>
+          <w:p>
+            <w:pPr>
+              <w:rPr>
+                <w:color w:val="00B050"/>
+                <w:sz w:val="22"/>
+                <w:szCs w:val="22"/>
+              </w:rPr>
+            </w:pPr>
+            <w:r>
+              <w:rPr>
+                <w:color w:val="auto"/>
+                <w:sz w:val="22"/>
+                <w:szCs w:val="22"/>
+              </w:rPr>
+              <w:t>Entradas</w:t>
+            </w:r>
+          </w:p>
+        </w:tc>
+        <w:tc>
+          <w:tcPr>
+            <w:tcW w:w="2380" w:type="dxa"/>
+          </w:tcPr>
+          <w:p>
+            <w:pPr>
+              <w:rPr>
+                <w:color w:val="00B050"/>
+                <w:sz w:val="22"/>
+                <w:szCs w:val="22"/>
+              </w:rPr>
+            </w:pPr>
+            <w:r>
+              <w:rPr>
+                <w:color w:val="auto"/>
+                <w:sz w:val="22"/>
+                <w:szCs w:val="22"/>
+              </w:rPr>
+              <w:t>Saídas</w:t>
+            </w:r>
+          </w:p>
+        </w:tc>
+      </w:tr>
+      <w:tr>
+        <w:trPr>
+          <w:trHeight w:val="1291"/>
+        </w:trPr>
+        <w:tc>
+          <w:tcPr>
+            <w:tcW w:w="2391" w:type="dxa"/>
+          </w:tcPr>
+          <w:p>
+            <w:pPr>
+              <w:rPr>
+                <w:color w:val="00B050"/>
+                <w:sz w:val="22"/>
+                <w:szCs w:val="22"/>
+              </w:rPr>
+            </w:pPr>
+            <w:proofErr w:type="gramStart"/>
+            <w:r>
+              <w:rPr>
+                <w:rFonts w:eastAsia="Arial"/>
+                <w:color w:val="00B050"/>
+                <w:sz w:val="22"/>
+                <w:szCs w:val="22"/>
+              </w:rPr>
+              <w:t>&lt; Identificar</w:t>
+            </w:r>
+            <w:proofErr w:type="gramEnd"/>
+            <w:r>
+              <w:rPr>
+                <w:rFonts w:eastAsia="Arial"/>
+                <w:color w:val="00B050"/>
+                <w:sz w:val="22"/>
+                <w:szCs w:val="22"/>
+              </w:rPr>
+              <w:t xml:space="preserve"> as tarefas de V &amp; V a serem realizadas&gt;</w:t>
+            </w:r>
+          </w:p>
+        </w:tc>
+        <w:tc>
+          <w:tcPr>
+            <w:tcW w:w="1904" w:type="dxa"/>
+          </w:tcPr>
+          <w:p>
+            <w:pPr>
+              <w:ind w:left="1"/>
+              <w:jc w:val="both"/>
+              <w:rPr>
+                <w:rFonts w:eastAsia="Arial"/>
+                <w:color w:val="00B050"/>
+                <w:sz w:val="22"/>
+                <w:szCs w:val="22"/>
+              </w:rPr>
+            </w:pPr>
+            <w:proofErr w:type="gramStart"/>
+            <w:r>
+              <w:rPr>
+                <w:rFonts w:eastAsia="Arial"/>
+                <w:color w:val="00B050"/>
+                <w:sz w:val="22"/>
+                <w:szCs w:val="22"/>
+              </w:rPr>
+              <w:t>&lt;Descrever</w:t>
+            </w:r>
+            <w:proofErr w:type="gramEnd"/>
+            <w:r>
+              <w:rPr>
+                <w:rFonts w:eastAsia="Arial"/>
+                <w:color w:val="00B050"/>
+                <w:sz w:val="22"/>
+                <w:szCs w:val="22"/>
+              </w:rPr>
+              <w:t xml:space="preserve"> os métodos e procedimentos para cada tarefa&gt;</w:t>
+            </w:r>
+          </w:p>
+        </w:tc>
+        <w:tc>
+          <w:tcPr>
+            <w:tcW w:w="2421" w:type="dxa"/>
+          </w:tcPr>
+          <w:p>
+            <w:pPr>
+              <w:ind w:left="1"/>
+              <w:jc w:val="both"/>
+              <w:rPr>
+                <w:color w:val="00B050"/>
+                <w:sz w:val="22"/>
+                <w:szCs w:val="22"/>
+              </w:rPr>
+            </w:pPr>
+            <w:proofErr w:type="gramStart"/>
+            <w:r>
+              <w:rPr>
+                <w:rFonts w:eastAsia="Arial"/>
+                <w:color w:val="00B050"/>
+                <w:sz w:val="22"/>
+                <w:szCs w:val="22"/>
+              </w:rPr>
+              <w:t>&lt;Identificar</w:t>
+            </w:r>
+            <w:proofErr w:type="gramEnd"/>
+            <w:r>
+              <w:rPr>
+                <w:rFonts w:eastAsia="Arial"/>
+                <w:color w:val="00B050"/>
+                <w:sz w:val="22"/>
+                <w:szCs w:val="22"/>
+              </w:rPr>
+              <w:t xml:space="preserve"> as entradas necessárias para cada tarefa&gt;</w:t>
+            </w:r>
+          </w:p>
+          <w:p>
+            <w:pPr>
+              <w:rPr>
+                <w:color w:val="00B050"/>
+                <w:sz w:val="22"/>
+                <w:szCs w:val="22"/>
+              </w:rPr>
+            </w:pPr>
+          </w:p>
+        </w:tc>
+        <w:tc>
+          <w:tcPr>
+            <w:tcW w:w="2380" w:type="dxa"/>
+          </w:tcPr>
+          <w:p>
+            <w:pPr>
+              <w:rPr>
+                <w:color w:val="00B050"/>
+                <w:sz w:val="22"/>
+                <w:szCs w:val="22"/>
+              </w:rPr>
+            </w:pPr>
+            <w:proofErr w:type="gramStart"/>
+            <w:r>
+              <w:rPr>
+                <w:color w:val="00B050"/>
+                <w:sz w:val="22"/>
+                <w:szCs w:val="22"/>
+              </w:rPr>
+              <w:t>&lt; Identificar</w:t>
+            </w:r>
+            <w:proofErr w:type="gramEnd"/>
+            <w:r>
+              <w:rPr>
+                <w:color w:val="00B050"/>
+                <w:sz w:val="22"/>
+                <w:szCs w:val="22"/>
+              </w:rPr>
+              <w:t xml:space="preserve"> as saídas necessárias de cada tarefa de V &amp; V&gt;</w:t>
+            </w:r>
+          </w:p>
+        </w:tc>
+      </w:tr>
+    </w:tbl>
+    <w:p>
+      <w:pPr>
+        <w:rPr>
+          <w:b/>
+          <w:color w:val="00B050"/>
+          <w:sz w:val="24"/>
+          <w:szCs w:val="24"/>
+        </w:rPr>
+      </w:pPr>
+    </w:p>
+    <w:p>
+      <w:pPr>
+        <w:pStyle w:val="SemEspaamento"/>
+      </w:pPr>
       <w:r>
         <w:tab/>
       </w:r>
@@ -6116,386 +6501,688 @@
     <w:p>
       <w:pPr>
         <w:rPr>
-          <w:rFonts w:eastAsia="Arial"/>
+          <w:color w:val="00B050"/>
         </w:rPr>
       </w:pPr>
       <w:r>
         <w:tab/>
       </w:r>
-      <w:r>
-        <w:rPr>
-          <w:rFonts w:eastAsia="Arial"/>
+    </w:p>
+    <w:p>
+      <w:pPr>
+        <w:pStyle w:val="Ttulo5"/>
+      </w:pPr>
+      <w:r>
+        <w:rPr>
+          <w:color w:val="auto"/>
+        </w:rPr>
+        <w:t>Cronograma</w:t>
+      </w:r>
+      <w:r>
+        <w:t>:</w:t>
+      </w:r>
+      <w:r>
+        <w:t xml:space="preserve"> </w:t>
+      </w:r>
+      <w:proofErr w:type="gramStart"/>
+      <w:r>
+        <w:t>&lt; Descrever</w:t>
+      </w:r>
+      <w:proofErr w:type="gramEnd"/>
+      <w:r>
+        <w:t xml:space="preserve"> o cronograma para as tarefas de V &amp; V, definindo marcos </w:t>
+      </w:r>
+      <w:r>
+        <w:tab/>
+        <w:t>iniciando e completando cada tarefa&gt;</w:t>
+      </w:r>
+    </w:p>
+    <w:p>
+      <w:pPr>
+        <w:ind w:firstLine="720"/>
+        <w:rPr>
           <w:b/>
-        </w:rPr>
-        <w:t>Atividade</w:t>
-      </w:r>
-      <w:r>
-        <w:rPr>
-          <w:rFonts w:eastAsia="Arial"/>
-        </w:rPr>
-        <w:t>: Gerenciar o esforço de V&amp;V</w:t>
+          <w:color w:val="00B050"/>
+          <w:sz w:val="22"/>
+          <w:szCs w:val="22"/>
+        </w:rPr>
+      </w:pPr>
+      <w:r>
+        <w:rPr>
+          <w:b/>
+          <w:color w:val="auto"/>
+          <w:sz w:val="22"/>
+          <w:szCs w:val="22"/>
+        </w:rPr>
+        <w:t>Recursos:</w:t>
+      </w:r>
+      <w:r>
+        <w:rPr>
+          <w:b/>
+          <w:color w:val="00B050"/>
+          <w:sz w:val="22"/>
+          <w:szCs w:val="22"/>
+        </w:rPr>
+        <w:t xml:space="preserve"> </w:t>
+      </w:r>
+      <w:proofErr w:type="gramStart"/>
+      <w:r>
+        <w:rPr>
+          <w:b/>
+          <w:color w:val="00B050"/>
+          <w:sz w:val="22"/>
+          <w:szCs w:val="22"/>
+        </w:rPr>
+        <w:t>&lt; Identificar</w:t>
+      </w:r>
+      <w:proofErr w:type="gramEnd"/>
+      <w:r>
+        <w:rPr>
+          <w:b/>
+          <w:color w:val="00B050"/>
+          <w:sz w:val="22"/>
+          <w:szCs w:val="22"/>
+        </w:rPr>
+        <w:t xml:space="preserve"> os recursos para a execução das tarefas de V &amp; V. Os custos das </w:t>
+      </w:r>
+      <w:r>
+        <w:rPr>
+          <w:b/>
+          <w:color w:val="00B050"/>
+          <w:sz w:val="22"/>
+          <w:szCs w:val="22"/>
+        </w:rPr>
+        <w:tab/>
+        <w:t>atividades de V &amp; V e dos recursos devem ser fornecidos ou referenciados &gt;</w:t>
       </w:r>
     </w:p>
     <w:p>
       <w:pPr>
         <w:ind w:firstLine="720"/>
         <w:rPr>
-          <w:rFonts w:eastAsia="Arial"/>
           <w:b/>
-        </w:rPr>
-      </w:pPr>
-      <w:r>
-        <w:rPr>
-          <w:rFonts w:eastAsia="Arial"/>
+          <w:color w:val="00B050"/>
+          <w:sz w:val="22"/>
+          <w:szCs w:val="22"/>
+        </w:rPr>
+      </w:pPr>
+      <w:r>
+        <w:rPr>
           <w:b/>
-        </w:rPr>
-        <w:t>Tarefas</w:t>
-      </w:r>
-      <w:r>
-        <w:rPr>
-          <w:rFonts w:eastAsia="Arial"/>
+          <w:color w:val="auto"/>
+          <w:sz w:val="22"/>
+          <w:szCs w:val="22"/>
+        </w:rPr>
+        <w:t>Riscos e Suposições</w:t>
+      </w:r>
+      <w:r>
+        <w:rPr>
+          <w:b/>
+          <w:color w:val="00B050"/>
+          <w:sz w:val="22"/>
+          <w:szCs w:val="22"/>
+        </w:rPr>
+        <w:t xml:space="preserve">: </w:t>
+      </w:r>
+      <w:proofErr w:type="gramStart"/>
+      <w:r>
+        <w:rPr>
+          <w:b/>
+          <w:color w:val="00B050"/>
+          <w:sz w:val="22"/>
+          <w:szCs w:val="22"/>
+        </w:rPr>
+        <w:t>&lt; Identificar</w:t>
+      </w:r>
+      <w:proofErr w:type="gramEnd"/>
+      <w:r>
+        <w:rPr>
+          <w:b/>
+          <w:color w:val="00B050"/>
+          <w:sz w:val="22"/>
+          <w:szCs w:val="22"/>
+        </w:rPr>
+        <w:t xml:space="preserve"> os riscos (por exemplo cronograma, recursos ou </w:t>
+      </w:r>
+      <w:r>
+        <w:rPr>
+          <w:b/>
+          <w:color w:val="00B050"/>
+          <w:sz w:val="22"/>
+          <w:szCs w:val="22"/>
+        </w:rPr>
+        <w:tab/>
+        <w:t xml:space="preserve">abordagem técnica) e suposições associadas as tarefas de V &amp; V. </w:t>
+      </w:r>
+      <w:proofErr w:type="spellStart"/>
+      <w:r>
+        <w:rPr>
+          <w:b/>
+          <w:color w:val="00B050"/>
+          <w:sz w:val="22"/>
+          <w:szCs w:val="22"/>
+        </w:rPr>
+        <w:t>Fornecer</w:t>
+      </w:r>
+      <w:proofErr w:type="spellEnd"/>
+      <w:r>
+        <w:rPr>
+          <w:b/>
+          <w:color w:val="00B050"/>
+          <w:sz w:val="22"/>
+          <w:szCs w:val="22"/>
+        </w:rPr>
+        <w:t xml:space="preserve"> </w:t>
+      </w:r>
+      <w:r>
+        <w:rPr>
+          <w:b/>
+          <w:color w:val="00B050"/>
+          <w:sz w:val="22"/>
+          <w:szCs w:val="22"/>
+        </w:rPr>
+        <w:tab/>
+        <w:t>recomendações para eliminar, reduzir ou mitigar os riscos&gt;</w:t>
+      </w:r>
+    </w:p>
+    <w:p>
+      <w:pPr>
+        <w:rPr>
+          <w:color w:val="00B050"/>
+          <w:sz w:val="22"/>
+          <w:szCs w:val="22"/>
+        </w:rPr>
+      </w:pPr>
+      <w:r>
+        <w:rPr>
+          <w:color w:val="00B050"/>
+          <w:sz w:val="22"/>
+          <w:szCs w:val="22"/>
+        </w:rPr>
+        <w:tab/>
+      </w:r>
+      <w:r>
+        <w:rPr>
+          <w:b/>
+          <w:color w:val="auto"/>
+          <w:sz w:val="22"/>
+          <w:szCs w:val="22"/>
+        </w:rPr>
+        <w:t>Papéis e</w:t>
+      </w:r>
+      <w:r>
+        <w:rPr>
+          <w:color w:val="auto"/>
+          <w:sz w:val="22"/>
+          <w:szCs w:val="22"/>
+        </w:rPr>
+        <w:t xml:space="preserve"> </w:t>
+      </w:r>
+      <w:r>
+        <w:rPr>
+          <w:rFonts w:eastAsia="Arial"/>
+          <w:b/>
+          <w:color w:val="auto"/>
+          <w:sz w:val="22"/>
+          <w:szCs w:val="22"/>
+        </w:rPr>
+        <w:t>Responsabilidades</w:t>
+      </w:r>
+      <w:r>
+        <w:rPr>
+          <w:rFonts w:eastAsia="Arial"/>
+          <w:b/>
+          <w:color w:val="00B050"/>
+          <w:sz w:val="22"/>
+          <w:szCs w:val="22"/>
         </w:rPr>
         <w:t>:</w:t>
       </w:r>
-    </w:p>
-    <w:p>
-      <w:pPr>
-        <w:ind w:firstLine="720"/>
+      <w:r>
         <w:rPr>
           <w:rFonts w:eastAsia="Arial"/>
           <w:b/>
-        </w:rPr>
-      </w:pPr>
+          <w:color w:val="00B050"/>
+          <w:sz w:val="22"/>
+          <w:szCs w:val="22"/>
+        </w:rPr>
+        <w:t xml:space="preserve"> </w:t>
+      </w:r>
+      <w:proofErr w:type="gramStart"/>
       <w:r>
         <w:rPr>
           <w:rFonts w:eastAsia="Arial"/>
           <w:b/>
-        </w:rPr>
-        <w:t>Métodos e procedimentos:</w:t>
-      </w:r>
-    </w:p>
-    <w:p>
-      <w:pPr>
-        <w:ind w:left="720"/>
-      </w:pPr>
+          <w:color w:val="00B050"/>
+          <w:sz w:val="22"/>
+          <w:szCs w:val="22"/>
+        </w:rPr>
+        <w:t>&lt; Identificar</w:t>
+      </w:r>
+      <w:proofErr w:type="gramEnd"/>
       <w:r>
         <w:rPr>
           <w:rFonts w:eastAsia="Arial"/>
           <w:b/>
-        </w:rPr>
-        <w:t>Entradas:</w:t>
-      </w:r>
-    </w:p>
-    <w:p>
-      <w:pPr>
-        <w:ind w:left="720"/>
-      </w:pPr>
+          <w:color w:val="00B050"/>
+          <w:sz w:val="22"/>
+          <w:szCs w:val="22"/>
+        </w:rPr>
+        <w:t xml:space="preserve"> os elementos organizacionais ou indivíduos </w:t>
+      </w:r>
       <w:r>
         <w:rPr>
           <w:rFonts w:eastAsia="Arial"/>
           <w:b/>
-        </w:rPr>
-        <w:t>Saídas:</w:t>
-      </w:r>
-    </w:p>
-    <w:p>
-      <w:pPr>
-        <w:ind w:firstLine="720"/>
+          <w:color w:val="00B050"/>
+          <w:sz w:val="22"/>
+          <w:szCs w:val="22"/>
+        </w:rPr>
+        <w:tab/>
+        <w:t>responsáveis pela execução das tarefas de V&amp;V&gt;</w:t>
+      </w:r>
+    </w:p>
+    <w:p>
+      <w:pPr>
+        <w:ind w:left="720" w:hanging="11"/>
         <w:rPr>
           <w:b/>
         </w:rPr>
       </w:pPr>
-      <w:r>
+    </w:p>
+    <w:p>
+      <w:pPr>
+        <w:pStyle w:val="Ttulo2"/>
+        <w:rPr>
+          <w:rFonts w:eastAsia="Arial"/>
+        </w:rPr>
+      </w:pPr>
+      <w:bookmarkStart w:id="44" w:name="h.mlwc7sfedwxg" w:colFirst="0" w:colLast="0"/>
+      <w:bookmarkStart w:id="45" w:name="_Toc417991411"/>
+      <w:bookmarkStart w:id="46" w:name="_Toc418001229"/>
+      <w:bookmarkEnd w:id="44"/>
+      <w:r>
+        <w:rPr>
+          <w:rFonts w:eastAsia="Arial"/>
+        </w:rPr>
+        <w:t xml:space="preserve">8. </w:t>
+      </w:r>
+      <w:bookmarkEnd w:id="45"/>
+      <w:bookmarkEnd w:id="46"/>
+      <w:r>
+        <w:rPr>
+          <w:rFonts w:eastAsia="Arial"/>
+        </w:rPr>
+        <w:t>Requisitos de relatórios de V&amp;V</w:t>
+      </w:r>
+    </w:p>
+    <w:p>
+      <w:pPr>
+        <w:rPr>
+          <w:rFonts w:eastAsia="Arial"/>
+          <w:color w:val="00B050"/>
+          <w:sz w:val="22"/>
+          <w:szCs w:val="22"/>
+        </w:rPr>
+      </w:pPr>
+      <w:r>
+        <w:rPr>
+          <w:rFonts w:eastAsia="Arial"/>
+        </w:rPr>
+        <w:tab/>
+      </w:r>
+      <w:proofErr w:type="gramStart"/>
+      <w:r>
+        <w:rPr>
+          <w:rFonts w:eastAsia="Arial"/>
+          <w:color w:val="00B050"/>
+          <w:sz w:val="22"/>
+          <w:szCs w:val="22"/>
+        </w:rPr>
+        <w:t>&lt; Especificar</w:t>
+      </w:r>
+      <w:proofErr w:type="gramEnd"/>
+      <w:r>
+        <w:rPr>
+          <w:rFonts w:eastAsia="Arial"/>
+          <w:color w:val="00B050"/>
+          <w:sz w:val="22"/>
+          <w:szCs w:val="22"/>
+        </w:rPr>
+        <w:t xml:space="preserve"> o propósito, conteúdo, formato, recipientes e uma data de todos os relatórios de V &amp; V&gt; </w:t>
+      </w:r>
+    </w:p>
+    <w:p/>
+    <w:p>
+      <w:pPr>
+        <w:pStyle w:val="Ttulo2"/>
+      </w:pPr>
+      <w:bookmarkStart w:id="47" w:name="h.4r6b4q3kwsu0" w:colFirst="0" w:colLast="0"/>
+      <w:bookmarkStart w:id="48" w:name="_Toc418001230"/>
+      <w:bookmarkEnd w:id="47"/>
+      <w:r>
+        <w:t xml:space="preserve">9. </w:t>
+      </w:r>
+      <w:bookmarkEnd w:id="48"/>
+      <w:r>
+        <w:t>Requisitos administrativos de V&amp;V</w:t>
+      </w:r>
+    </w:p>
+    <w:p>
+      <w:pPr>
+        <w:rPr>
+          <w:color w:val="00B050"/>
+          <w:sz w:val="22"/>
+          <w:szCs w:val="22"/>
+        </w:rPr>
+      </w:pPr>
+      <w:r>
+        <w:tab/>
+      </w:r>
+      <w:proofErr w:type="gramStart"/>
+      <w:r>
+        <w:rPr>
+          <w:color w:val="00B050"/>
+          <w:sz w:val="22"/>
+          <w:szCs w:val="22"/>
+        </w:rPr>
+        <w:t>&lt; Descrever</w:t>
+      </w:r>
+      <w:proofErr w:type="gramEnd"/>
+      <w:r>
+        <w:rPr>
+          <w:color w:val="00B050"/>
+          <w:sz w:val="22"/>
+          <w:szCs w:val="22"/>
+        </w:rPr>
+        <w:t xml:space="preserve"> a resolução de anomalias e relatos, política de iteração de tarefas, políticas de desvio, procedimentos de controle, padrões, práticas e convenções&gt;</w:t>
+      </w:r>
+    </w:p>
+    <w:p>
+      <w:pPr>
+        <w:pStyle w:val="SemEspaamento"/>
+      </w:pPr>
+      <w:r>
+        <w:tab/>
+      </w:r>
+    </w:p>
+    <w:p>
+      <w:pPr>
         <w:rPr>
           <w:b/>
-        </w:rPr>
-        <w:t>Cronograma:</w:t>
-      </w:r>
-    </w:p>
-    <w:p>
-      <w:pPr>
-        <w:ind w:firstLine="720"/>
+          <w:sz w:val="28"/>
+          <w:szCs w:val="28"/>
+        </w:rPr>
+      </w:pPr>
+      <w:r>
         <w:rPr>
           <w:b/>
-        </w:rPr>
-      </w:pPr>
+          <w:sz w:val="28"/>
+          <w:szCs w:val="28"/>
+        </w:rPr>
+        <w:tab/>
+      </w:r>
       <w:r>
         <w:rPr>
           <w:b/>
-        </w:rPr>
-        <w:t>Recursos:</w:t>
-      </w:r>
-    </w:p>
-    <w:p>
-      <w:pPr>
-        <w:ind w:firstLine="720"/>
+          <w:sz w:val="28"/>
+          <w:szCs w:val="28"/>
+        </w:rPr>
+        <w:t>9.1</w:t>
+      </w:r>
+      <w:r>
         <w:rPr>
           <w:b/>
+          <w:sz w:val="28"/>
+          <w:szCs w:val="28"/>
+        </w:rPr>
+        <w:t xml:space="preserve"> Resolução de anomalias e relatos</w:t>
+      </w:r>
+    </w:p>
+    <w:p>
+      <w:pPr>
+        <w:rPr>
+          <w:color w:val="00B050"/>
+          <w:sz w:val="22"/>
+          <w:szCs w:val="22"/>
         </w:rPr>
       </w:pPr>
       <w:r>
         <w:rPr>
           <w:b/>
-        </w:rPr>
-        <w:t>Riscos e Suposições</w:t>
-      </w:r>
-    </w:p>
-    <w:p>
-      <w:r>
+          <w:sz w:val="28"/>
+          <w:szCs w:val="28"/>
+        </w:rPr>
         <w:tab/>
       </w:r>
       <w:r>
         <w:rPr>
-          <w:rFonts w:eastAsia="Arial"/>
           <w:b/>
-        </w:rPr>
-        <w:t>Responsabilidades:</w:t>
-      </w:r>
-    </w:p>
-    <w:p>
-      <w:pPr>
-        <w:ind w:left="720" w:firstLine="720"/>
-      </w:pPr>
-    </w:p>
-    <w:p>
-      <w:pPr>
-        <w:ind w:left="720" w:firstLine="720"/>
-      </w:pPr>
-    </w:p>
-    <w:p>
-      <w:pPr>
-        <w:ind w:left="720" w:firstLine="720"/>
-      </w:pPr>
-    </w:p>
-    <w:p>
-      <w:pPr>
-        <w:ind w:left="720" w:hanging="11"/>
+          <w:sz w:val="28"/>
+          <w:szCs w:val="28"/>
+        </w:rPr>
+        <w:tab/>
+      </w:r>
+      <w:proofErr w:type="gramStart"/>
+      <w:r>
+        <w:rPr>
+          <w:color w:val="00B050"/>
+          <w:sz w:val="22"/>
+          <w:szCs w:val="22"/>
+        </w:rPr>
+        <w:t>&lt;</w:t>
+      </w:r>
+      <w:r>
+        <w:rPr>
+          <w:color w:val="00B050"/>
+          <w:sz w:val="22"/>
+          <w:szCs w:val="22"/>
+        </w:rPr>
+        <w:t xml:space="preserve"> Descrever</w:t>
+      </w:r>
+      <w:proofErr w:type="gramEnd"/>
+      <w:r>
+        <w:rPr>
+          <w:color w:val="00B050"/>
+          <w:sz w:val="22"/>
+          <w:szCs w:val="22"/>
+        </w:rPr>
+        <w:t xml:space="preserve"> o método de reportar e resolver anomalias, incluindo os critérios para reportar uma anomalia; a lista de distribuição do relato de anomalia; a autoridade e </w:t>
+      </w:r>
+      <w:r>
+        <w:rPr>
+          <w:color w:val="00B050"/>
+          <w:sz w:val="22"/>
+          <w:szCs w:val="22"/>
+        </w:rPr>
+        <w:t xml:space="preserve">linhas do tempo para resolver as anomalias; e os níveis de severidade das anomalias. A classificação de anomalias de software pode ser encontrada na norma IEEE </w:t>
+      </w:r>
+      <w:proofErr w:type="gramStart"/>
+      <w:r>
+        <w:rPr>
+          <w:color w:val="00B050"/>
+          <w:sz w:val="22"/>
+          <w:szCs w:val="22"/>
+        </w:rPr>
+        <w:t>1044.&gt;</w:t>
+      </w:r>
+      <w:proofErr w:type="gramEnd"/>
+    </w:p>
+    <w:p>
+      <w:pPr>
+        <w:rPr>
+          <w:color w:val="00B050"/>
+          <w:sz w:val="22"/>
+          <w:szCs w:val="22"/>
+        </w:rPr>
+      </w:pPr>
+    </w:p>
+    <w:p>
+      <w:pPr>
         <w:rPr>
           <w:b/>
-        </w:rPr>
-      </w:pPr>
+          <w:color w:val="auto"/>
+          <w:sz w:val="28"/>
+          <w:szCs w:val="28"/>
+        </w:rPr>
+      </w:pPr>
+      <w:r>
+        <w:rPr>
+          <w:color w:val="00B050"/>
+          <w:sz w:val="22"/>
+          <w:szCs w:val="22"/>
+        </w:rPr>
+        <w:tab/>
+      </w:r>
       <w:r>
         <w:rPr>
           <w:b/>
-        </w:rPr>
-        <w:lastRenderedPageBreak/>
-        <w:t>7.2</w:t>
-      </w:r>
-      <w:r>
-        <w:rPr>
-          <w:b/>
-        </w:rPr>
-        <w:t xml:space="preserve"> V &amp; V do processo de Desenvolvimento</w:t>
-      </w:r>
-    </w:p>
-    <w:p>
-      <w:pPr>
-        <w:rPr>
-          <w:rFonts w:eastAsia="Arial"/>
-        </w:rPr>
-      </w:pPr>
-      <w:r>
-        <w:rPr>
-          <w:rFonts w:eastAsia="Arial"/>
-          <w:b/>
-        </w:rPr>
-        <w:tab/>
-      </w:r>
-      <w:r>
-        <w:rPr>
-          <w:rFonts w:eastAsia="Arial"/>
-          <w:b/>
-        </w:rPr>
-        <w:t>Atividade</w:t>
-      </w:r>
-      <w:r>
-        <w:rPr>
-          <w:rFonts w:eastAsia="Arial"/>
-        </w:rPr>
-        <w:t xml:space="preserve">: </w:t>
-      </w:r>
-      <w:bookmarkStart w:id="45" w:name="_GoBack"/>
-      <w:bookmarkEnd w:id="45"/>
-    </w:p>
-    <w:p>
-      <w:pPr>
-        <w:ind w:firstLine="720"/>
-        <w:rPr>
-          <w:rFonts w:eastAsia="Arial"/>
-          <w:b/>
-        </w:rPr>
-      </w:pPr>
-      <w:r>
-        <w:rPr>
-          <w:rFonts w:eastAsia="Arial"/>
-          <w:b/>
-        </w:rPr>
-        <w:t>Tarefas</w:t>
-      </w:r>
-      <w:r>
-        <w:rPr>
-          <w:rFonts w:eastAsia="Arial"/>
-        </w:rPr>
-        <w:t>:</w:t>
-      </w:r>
-    </w:p>
-    <w:p>
-      <w:pPr>
-        <w:ind w:firstLine="720"/>
-        <w:rPr>
-          <w:rFonts w:eastAsia="Arial"/>
-          <w:b/>
-        </w:rPr>
-      </w:pPr>
-      <w:r>
-        <w:rPr>
-          <w:rFonts w:eastAsia="Arial"/>
-          <w:b/>
-        </w:rPr>
-        <w:t>Métodos e procedimentos:</w:t>
-      </w:r>
-    </w:p>
-    <w:p>
-      <w:pPr>
-        <w:ind w:left="720"/>
-      </w:pPr>
-      <w:r>
-        <w:rPr>
-          <w:rFonts w:eastAsia="Arial"/>
-          <w:b/>
-        </w:rPr>
-        <w:t>Entradas:</w:t>
-      </w:r>
-    </w:p>
-    <w:p>
-      <w:pPr>
-        <w:ind w:left="720"/>
-      </w:pPr>
-      <w:r>
-        <w:rPr>
-          <w:rFonts w:eastAsia="Arial"/>
-          <w:b/>
-        </w:rPr>
-        <w:t>Saídas:</w:t>
-      </w:r>
-    </w:p>
-    <w:p>
-      <w:pPr>
-        <w:ind w:firstLine="720"/>
-        <w:rPr>
-          <w:b/>
-        </w:rPr>
-      </w:pPr>
-      <w:r>
-        <w:rPr>
-          <w:b/>
-        </w:rPr>
-        <w:t>Cronograma:</w:t>
-      </w:r>
-    </w:p>
-    <w:p>
-      <w:pPr>
-        <w:ind w:firstLine="720"/>
-        <w:rPr>
-          <w:b/>
-        </w:rPr>
-      </w:pPr>
-      <w:r>
-        <w:rPr>
-          <w:b/>
-        </w:rPr>
-        <w:t>Recursos:</w:t>
-      </w:r>
-    </w:p>
-    <w:p>
-      <w:pPr>
-        <w:ind w:firstLine="720"/>
-        <w:rPr>
-          <w:b/>
-        </w:rPr>
-      </w:pPr>
-      <w:r>
-        <w:rPr>
-          <w:b/>
-        </w:rPr>
-        <w:t>Riscos e Suposições</w:t>
-      </w:r>
-    </w:p>
-    <w:p>
-      <w:r>
-        <w:tab/>
-      </w:r>
-      <w:r>
-        <w:rPr>
-          <w:rFonts w:eastAsia="Arial"/>
-          <w:b/>
-        </w:rPr>
-        <w:t>Responsabilidades:</w:t>
-      </w:r>
-    </w:p>
-    <w:p>
-      <w:pPr>
-        <w:ind w:left="720" w:hanging="11"/>
-        <w:rPr>
-          <w:b/>
-        </w:rPr>
-      </w:pPr>
-    </w:p>
-    <w:p>
-      <w:pPr>
-        <w:pStyle w:val="Ttulo2"/>
-        <w:rPr>
-          <w:rFonts w:eastAsia="Arial"/>
-        </w:rPr>
-      </w:pPr>
-      <w:bookmarkStart w:id="46" w:name="h.mlwc7sfedwxg" w:colFirst="0" w:colLast="0"/>
-      <w:bookmarkStart w:id="47" w:name="_Toc417991411"/>
-      <w:bookmarkStart w:id="48" w:name="_Toc418001229"/>
-      <w:bookmarkEnd w:id="46"/>
-      <w:r>
-        <w:rPr>
-          <w:rFonts w:eastAsia="Arial"/>
-        </w:rPr>
-        <w:t>8. Cronograma</w:t>
-      </w:r>
-      <w:bookmarkEnd w:id="47"/>
-      <w:bookmarkEnd w:id="48"/>
-    </w:p>
-    <w:p/>
-    <w:p>
-      <w:pPr>
-        <w:pStyle w:val="Ttulo2"/>
-      </w:pPr>
-      <w:bookmarkStart w:id="49" w:name="h.4r6b4q3kwsu0" w:colFirst="0" w:colLast="0"/>
-      <w:bookmarkStart w:id="50" w:name="_Toc418001230"/>
-      <w:bookmarkEnd w:id="49"/>
-      <w:r>
-        <w:t>9. Materiais de Apoio</w:t>
-      </w:r>
-      <w:bookmarkEnd w:id="50"/>
-    </w:p>
-    <w:p/>
+          <w:color w:val="auto"/>
+          <w:sz w:val="28"/>
+          <w:szCs w:val="28"/>
+        </w:rPr>
+        <w:t>9.2 Política de iteração de tarefa</w:t>
+      </w:r>
+    </w:p>
     <w:p>
       <w:pPr>
         <w:spacing w:before="120"/>
         <w:jc w:val="both"/>
-      </w:pPr>
-      <w:proofErr w:type="gramStart"/>
-      <w:r>
-        <w:rPr>
-          <w:rFonts w:eastAsia="Arial"/>
-          <w:color w:val="00B050"/>
-        </w:rPr>
-        <w:t>&lt;Descrever</w:t>
-      </w:r>
-      <w:proofErr w:type="gramEnd"/>
-      <w:r>
-        <w:rPr>
-          <w:rFonts w:eastAsia="Arial"/>
-          <w:color w:val="00B050"/>
-        </w:rPr>
-        <w:t xml:space="preserve"> detalhadamente quais os Materiais serão usados como apoio para a execução de cada método&gt;</w:t>
-      </w:r>
+        <w:rPr>
+          <w:rFonts w:eastAsia="Arial"/>
+          <w:b/>
+          <w:color w:val="auto"/>
+          <w:sz w:val="28"/>
+          <w:szCs w:val="28"/>
+        </w:rPr>
+      </w:pPr>
+      <w:r>
+        <w:rPr>
+          <w:rFonts w:eastAsia="Arial"/>
+          <w:color w:val="00B050"/>
+          <w:sz w:val="22"/>
+          <w:szCs w:val="22"/>
+        </w:rPr>
+        <w:tab/>
+      </w:r>
+      <w:r>
+        <w:rPr>
+          <w:rFonts w:eastAsia="Arial"/>
+          <w:b/>
+          <w:color w:val="auto"/>
+          <w:sz w:val="28"/>
+          <w:szCs w:val="28"/>
+        </w:rPr>
+        <w:t>9.3 Política de desvio</w:t>
+      </w:r>
+    </w:p>
+    <w:p>
+      <w:pPr>
+        <w:spacing w:before="120"/>
+        <w:jc w:val="both"/>
+        <w:rPr>
+          <w:rFonts w:eastAsia="Arial"/>
+          <w:b/>
+          <w:color w:val="auto"/>
+          <w:sz w:val="28"/>
+          <w:szCs w:val="28"/>
+        </w:rPr>
+      </w:pPr>
+      <w:r>
+        <w:rPr>
+          <w:rFonts w:eastAsia="Arial"/>
+          <w:b/>
+          <w:color w:val="auto"/>
+          <w:sz w:val="28"/>
+          <w:szCs w:val="28"/>
+        </w:rPr>
+        <w:tab/>
+        <w:t>9.4 Procedimentos de controle</w:t>
+      </w:r>
+    </w:p>
+    <w:p>
+      <w:pPr>
+        <w:spacing w:before="120"/>
+        <w:jc w:val="both"/>
+        <w:rPr>
+          <w:rFonts w:eastAsia="Arial"/>
+          <w:b/>
+          <w:color w:val="auto"/>
+          <w:sz w:val="28"/>
+          <w:szCs w:val="28"/>
+        </w:rPr>
+      </w:pPr>
+      <w:r>
+        <w:rPr>
+          <w:rFonts w:eastAsia="Arial"/>
+          <w:b/>
+          <w:color w:val="auto"/>
+          <w:sz w:val="28"/>
+          <w:szCs w:val="28"/>
+        </w:rPr>
+        <w:lastRenderedPageBreak/>
+        <w:tab/>
+        <w:t>9.5 Padrões, práticas e convenções</w:t>
+      </w:r>
+    </w:p>
+    <w:p>
+      <w:pPr>
+        <w:spacing w:before="120"/>
+        <w:jc w:val="both"/>
+        <w:rPr>
+          <w:rFonts w:eastAsia="Arial"/>
+          <w:b/>
+          <w:color w:val="auto"/>
+          <w:sz w:val="36"/>
+          <w:szCs w:val="36"/>
+        </w:rPr>
+      </w:pPr>
+    </w:p>
+    <w:p>
+      <w:pPr>
+        <w:spacing w:before="120"/>
+        <w:jc w:val="both"/>
+        <w:rPr>
+          <w:b/>
+          <w:color w:val="auto"/>
+          <w:sz w:val="36"/>
+          <w:szCs w:val="36"/>
+        </w:rPr>
+      </w:pPr>
+      <w:bookmarkStart w:id="49" w:name="_GoBack"/>
+      <w:bookmarkEnd w:id="49"/>
+      <w:r>
+        <w:rPr>
+          <w:rFonts w:eastAsia="Arial"/>
+          <w:b/>
+          <w:color w:val="auto"/>
+          <w:sz w:val="36"/>
+          <w:szCs w:val="36"/>
+        </w:rPr>
+        <w:t xml:space="preserve">10. </w:t>
+      </w:r>
+      <w:r>
+        <w:rPr>
+          <w:rFonts w:eastAsia="Arial"/>
+          <w:b/>
+          <w:color w:val="auto"/>
+          <w:sz w:val="36"/>
+          <w:szCs w:val="36"/>
+        </w:rPr>
+        <w:t>Requisitos da documentação dos testes de V&amp;V</w:t>
+      </w:r>
+    </w:p>
+    <w:p>
+      <w:pPr>
+        <w:keepNext/>
+        <w:keepLines/>
+        <w:tabs>
+          <w:tab w:val="left" w:pos="0"/>
+        </w:tabs>
+        <w:spacing w:before="360" w:after="240"/>
+        <w:ind w:right="-540"/>
+        <w:jc w:val="center"/>
+      </w:pPr>
     </w:p>
     <w:sectPr>
       <w:headerReference w:type="default" r:id="rId8"/>
@@ -6666,7 +7353,7 @@
             <w:rPr>
               <w:noProof/>
             </w:rPr>
-            <w:t>8</w:t>
+            <w:t>9</w:t>
           </w:r>
           <w:r>
             <w:fldChar w:fldCharType="end"/>
@@ -7534,6 +8221,27 @@
       <w:sz w:val="24"/>
     </w:rPr>
   </w:style>
+  <w:style w:type="paragraph" w:styleId="Ttulo5">
+    <w:name w:val="heading 5"/>
+    <w:basedOn w:val="Normal"/>
+    <w:next w:val="Normal"/>
+    <w:link w:val="Ttulo5Char"/>
+    <w:uiPriority w:val="9"/>
+    <w:semiHidden/>
+    <w:unhideWhenUsed/>
+    <w:qFormat/>
+    <w:rsid w:val="009E48B4"/>
+    <w:pPr>
+      <w:keepNext/>
+      <w:keepLines/>
+      <w:spacing w:before="40"/>
+      <w:outlineLvl w:val="4"/>
+    </w:pPr>
+    <w:rPr>
+      <w:rFonts w:asciiTheme="majorHAnsi" w:eastAsiaTheme="majorEastAsia" w:hAnsiTheme="majorHAnsi" w:cstheme="majorBidi"/>
+      <w:color w:val="2E74B5" w:themeColor="accent1" w:themeShade="BF"/>
+    </w:rPr>
+  </w:style>
   <w:style w:type="character" w:default="1" w:styleId="Fontepargpadro">
     <w:name w:val="Default Paragraph Font"/>
     <w:uiPriority w:val="1"/>
@@ -7932,6 +8640,21 @@
       <w:rFonts w:ascii="Times New Roman" w:eastAsia="Times New Roman" w:hAnsi="Times New Roman" w:cs="Times New Roman"/>
       <w:b/>
       <w:color w:val="00B050"/>
+      <w:sz w:val="20"/>
+      <w:szCs w:val="20"/>
+      <w:lang w:eastAsia="pt-BR"/>
+    </w:rPr>
+  </w:style>
+  <w:style w:type="character" w:customStyle="1" w:styleId="Ttulo5Char">
+    <w:name w:val="Título 5 Char"/>
+    <w:basedOn w:val="Fontepargpadro"/>
+    <w:link w:val="Ttulo5"/>
+    <w:uiPriority w:val="9"/>
+    <w:semiHidden/>
+    <w:rsid w:val="009E48B4"/>
+    <w:rPr>
+      <w:rFonts w:asciiTheme="majorHAnsi" w:eastAsiaTheme="majorEastAsia" w:hAnsiTheme="majorHAnsi" w:cstheme="majorBidi"/>
+      <w:color w:val="2E74B5" w:themeColor="accent1" w:themeShade="BF"/>
       <w:sz w:val="20"/>
       <w:szCs w:val="20"/>
       <w:lang w:eastAsia="pt-BR"/>
@@ -8206,7 +8929,7 @@
 </file>
 
 <file path=customXml/itemProps1.xml><?xml version="1.0" encoding="utf-8"?>
-<ds:datastoreItem xmlns:ds="http://schemas.openxmlformats.org/officeDocument/2006/customXml" ds:itemID="{FFA70955-FEC0-4B70-8BAF-352E942B128E}">
+<ds:datastoreItem xmlns:ds="http://schemas.openxmlformats.org/officeDocument/2006/customXml" ds:itemID="{82BF913E-B1F0-4CF5-B790-BF3C663E0DE2}">
   <ds:schemaRefs>
     <ds:schemaRef ds:uri="http://schemas.openxmlformats.org/officeDocument/2006/bibliography"/>
   </ds:schemaRefs>

</xml_diff>